<commit_message>
Mod Eje5 eje7 pdf
</commit_message>
<xml_diff>
--- a/PrimerParcial317_SurcoNinaWilliams.docx
+++ b/PrimerParcial317_SurcoNinaWilliams.docx
@@ -2084,64 +2084,35 @@
     <w:p>
       <w:pPr>
         <w:pStyle w:val="Prrafodelista"/>
-        <w:numPr>
-          <w:ilvl w:val="0"/>
-          <w:numId w:val="1"/>
-        </w:numPr>
-        <w:spacing w:after="0"/>
-        <w:jc w:val="both"/>
-        <w:rPr>
-          <w:rFonts w:ascii="Arial" w:eastAsia="Times New Roman" w:hAnsi="Arial" w:cs="Arial"/>
-          <w:b/>
-          <w:bCs/>
-          <w:color w:val="000000"/>
-          <w:sz w:val="24"/>
-          <w:szCs w:val="24"/>
-          <w:lang w:val="es-ES" w:eastAsia="es-ES"/>
-        </w:rPr>
-      </w:pPr>
-      <w:r>
-        <w:rPr>
-          <w:rFonts w:ascii="Arial" w:eastAsia="Times New Roman" w:hAnsi="Arial" w:cs="Arial"/>
-          <w:b/>
-          <w:bCs/>
-          <w:color w:val="000000"/>
-          <w:sz w:val="24"/>
-          <w:szCs w:val="24"/>
-          <w:lang w:val="es-ES" w:eastAsia="es-ES"/>
-        </w:rPr>
-        <w:t>Realice lo mismo con MPI utilizando al menos 4 hilo</w:t>
-      </w:r>
-      <w:r>
-        <w:rPr>
-          <w:rFonts w:ascii="Arial" w:eastAsia="Times New Roman" w:hAnsi="Arial" w:cs="Arial"/>
-          <w:b/>
-          <w:bCs/>
-          <w:color w:val="000000"/>
-          <w:sz w:val="24"/>
-          <w:szCs w:val="24"/>
-          <w:lang w:val="es-ES" w:eastAsia="es-ES"/>
-        </w:rPr>
-        <w:t>s.</w:t>
-      </w:r>
-    </w:p>
-    <w:p>
-      <w:pPr>
-        <w:pStyle w:val="Prrafodelista"/>
-        <w:rPr>
-          <w:rFonts w:ascii="Arial" w:eastAsia="Times New Roman" w:hAnsi="Arial" w:cs="Arial"/>
-          <w:b/>
-          <w:bCs/>
-          <w:color w:val="000000"/>
-          <w:sz w:val="24"/>
-          <w:szCs w:val="24"/>
-          <w:lang w:val="es-ES" w:eastAsia="es-ES"/>
-        </w:rPr>
-      </w:pPr>
-    </w:p>
-    <w:p>
-      <w:pPr>
-        <w:pStyle w:val="Prrafodelista"/>
+        <w:spacing w:after="0"/>
+        <w:jc w:val="both"/>
+        <w:rPr>
+          <w:rFonts w:ascii="Arial" w:eastAsia="Times New Roman" w:hAnsi="Arial" w:cs="Arial"/>
+          <w:b/>
+          <w:bCs/>
+          <w:color w:val="000000"/>
+          <w:sz w:val="24"/>
+          <w:szCs w:val="24"/>
+          <w:lang w:val="es-ES" w:eastAsia="es-ES"/>
+        </w:rPr>
+      </w:pPr>
+      <w:hyperlink r:id="rId6" w:history="1">
+        <w:r>
+          <w:rPr>
+            <w:rStyle w:val="Hipervnculo"/>
+            <w:rFonts w:ascii="Arial" w:eastAsia="Times New Roman" w:hAnsi="Arial" w:cs="Arial"/>
+            <w:b/>
+            <w:bCs/>
+            <w:sz w:val="24"/>
+            <w:szCs w:val="24"/>
+            <w:lang w:val="es-ES" w:eastAsia="es-ES"/>
+          </w:rPr>
+          <w:t>https://github.com/WillCona/PrimerParcial_INF317/tree/main/Ejercicio2</w:t>
+        </w:r>
+      </w:hyperlink>
+    </w:p>
+    <w:p>
+      <w:pPr>
         <w:spacing w:after="0"/>
         <w:jc w:val="both"/>
         <w:rPr>
@@ -2184,64 +2155,69 @@
           <w:szCs w:val="24"/>
           <w:lang w:val="es-ES" w:eastAsia="es-ES"/>
         </w:rPr>
-        <w:t xml:space="preserve">Con </w:t>
-      </w:r>
-      <w:proofErr w:type="spellStart"/>
-      <w:r>
-        <w:rPr>
-          <w:rFonts w:ascii="Arial" w:eastAsia="Times New Roman" w:hAnsi="Arial" w:cs="Arial"/>
-          <w:b/>
-          <w:bCs/>
-          <w:color w:val="000000"/>
-          <w:sz w:val="24"/>
-          <w:szCs w:val="24"/>
-          <w:lang w:val="es-ES" w:eastAsia="es-ES"/>
-        </w:rPr>
-        <w:t>multiprocesing</w:t>
-      </w:r>
-      <w:proofErr w:type="spellEnd"/>
-      <w:r>
-        <w:rPr>
-          <w:rFonts w:ascii="Arial" w:eastAsia="Times New Roman" w:hAnsi="Arial" w:cs="Arial"/>
-          <w:b/>
-          <w:bCs/>
-          <w:color w:val="000000"/>
-          <w:sz w:val="24"/>
-          <w:szCs w:val="24"/>
-          <w:lang w:val="es-ES" w:eastAsia="es-ES"/>
-        </w:rPr>
-        <w:t xml:space="preserve"> genera la siguiente serie 2, 2, 5, 4, 10, 6, </w:t>
-      </w:r>
-      <w:proofErr w:type="gramStart"/>
-      <w:r>
-        <w:rPr>
-          <w:rFonts w:ascii="Arial" w:eastAsia="Times New Roman" w:hAnsi="Arial" w:cs="Arial"/>
-          <w:b/>
-          <w:bCs/>
-          <w:color w:val="000000"/>
-          <w:sz w:val="24"/>
-          <w:szCs w:val="24"/>
-          <w:lang w:val="es-ES" w:eastAsia="es-ES"/>
-        </w:rPr>
-        <w:t>17,…</w:t>
-      </w:r>
-      <w:proofErr w:type="gramEnd"/>
-      <w:r>
-        <w:rPr>
-          <w:rFonts w:ascii="Arial" w:eastAsia="Times New Roman" w:hAnsi="Arial" w:cs="Arial"/>
-          <w:b/>
-          <w:bCs/>
-          <w:color w:val="000000"/>
-          <w:sz w:val="24"/>
-          <w:szCs w:val="24"/>
-          <w:lang w:val="es-ES" w:eastAsia="es-ES"/>
-        </w:rPr>
-        <w:t xml:space="preserve"> (10000 posiciones sin restricción de procesador).</w:t>
+        <w:t>Realice lo mismo con MPI utilizando al menos 4 hilo</w:t>
+      </w:r>
+      <w:r>
+        <w:rPr>
+          <w:rFonts w:ascii="Arial" w:eastAsia="Times New Roman" w:hAnsi="Arial" w:cs="Arial"/>
+          <w:b/>
+          <w:bCs/>
+          <w:color w:val="000000"/>
+          <w:sz w:val="24"/>
+          <w:szCs w:val="24"/>
+          <w:lang w:val="es-ES" w:eastAsia="es-ES"/>
+        </w:rPr>
+        <w:t>s.</w:t>
       </w:r>
     </w:p>
     <w:p>
       <w:pPr>
         <w:pStyle w:val="Prrafodelista"/>
+        <w:spacing w:after="0"/>
+        <w:jc w:val="both"/>
+        <w:rPr>
+          <w:rFonts w:ascii="Arial" w:eastAsia="Times New Roman" w:hAnsi="Arial" w:cs="Arial"/>
+          <w:b/>
+          <w:bCs/>
+          <w:color w:val="000000"/>
+          <w:sz w:val="24"/>
+          <w:szCs w:val="24"/>
+          <w:lang w:val="es-ES" w:eastAsia="es-ES"/>
+        </w:rPr>
+      </w:pPr>
+    </w:p>
+    <w:p>
+      <w:pPr>
+        <w:pStyle w:val="Prrafodelista"/>
+        <w:spacing w:after="0"/>
+        <w:jc w:val="both"/>
+        <w:rPr>
+          <w:rFonts w:ascii="Arial" w:eastAsia="Times New Roman" w:hAnsi="Arial" w:cs="Arial"/>
+          <w:b/>
+          <w:bCs/>
+          <w:color w:val="000000"/>
+          <w:sz w:val="24"/>
+          <w:szCs w:val="24"/>
+          <w:lang w:val="es-ES" w:eastAsia="es-ES"/>
+        </w:rPr>
+      </w:pPr>
+      <w:hyperlink r:id="rId7" w:history="1">
+        <w:r>
+          <w:rPr>
+            <w:rStyle w:val="Hipervnculo"/>
+            <w:rFonts w:ascii="Arial" w:eastAsia="Times New Roman" w:hAnsi="Arial" w:cs="Arial"/>
+            <w:b/>
+            <w:bCs/>
+            <w:sz w:val="24"/>
+            <w:szCs w:val="24"/>
+            <w:lang w:val="es-ES" w:eastAsia="es-ES"/>
+          </w:rPr>
+          <w:t>https://github.com/WillCona/PrimerParcial_INF317/tree/main/Ejercicio3</w:t>
+        </w:r>
+      </w:hyperlink>
+    </w:p>
+    <w:p>
+      <w:pPr>
         <w:spacing w:after="0"/>
         <w:jc w:val="both"/>
         <w:rPr>
@@ -2276,16 +2252,74 @@
       </w:pPr>
       <w:r>
         <w:rPr>
-          <w:rFonts w:ascii="Arial" w:hAnsi="Arial" w:cs="Arial"/>
-          <w:b/>
-          <w:bCs/>
-        </w:rPr>
-        <w:t>La numeral 4 con NET manejando hilos.</w:t>
+          <w:rFonts w:ascii="Arial" w:eastAsia="Times New Roman" w:hAnsi="Arial" w:cs="Arial"/>
+          <w:b/>
+          <w:bCs/>
+          <w:color w:val="000000"/>
+          <w:sz w:val="24"/>
+          <w:szCs w:val="24"/>
+          <w:lang w:val="es-ES" w:eastAsia="es-ES"/>
+        </w:rPr>
+        <w:t xml:space="preserve">Con </w:t>
+      </w:r>
+      <w:proofErr w:type="spellStart"/>
+      <w:r>
+        <w:rPr>
+          <w:rFonts w:ascii="Arial" w:eastAsia="Times New Roman" w:hAnsi="Arial" w:cs="Arial"/>
+          <w:b/>
+          <w:bCs/>
+          <w:color w:val="000000"/>
+          <w:sz w:val="24"/>
+          <w:szCs w:val="24"/>
+          <w:lang w:val="es-ES" w:eastAsia="es-ES"/>
+        </w:rPr>
+        <w:t>multiprocesing</w:t>
+      </w:r>
+      <w:proofErr w:type="spellEnd"/>
+      <w:r>
+        <w:rPr>
+          <w:rFonts w:ascii="Arial" w:eastAsia="Times New Roman" w:hAnsi="Arial" w:cs="Arial"/>
+          <w:b/>
+          <w:bCs/>
+          <w:color w:val="000000"/>
+          <w:sz w:val="24"/>
+          <w:szCs w:val="24"/>
+          <w:lang w:val="es-ES" w:eastAsia="es-ES"/>
+        </w:rPr>
+        <w:t xml:space="preserve"> genera la siguiente serie 2, 2, 5, 4, 10, 6, </w:t>
+      </w:r>
+      <w:proofErr w:type="gramStart"/>
+      <w:r>
+        <w:rPr>
+          <w:rFonts w:ascii="Arial" w:eastAsia="Times New Roman" w:hAnsi="Arial" w:cs="Arial"/>
+          <w:b/>
+          <w:bCs/>
+          <w:color w:val="000000"/>
+          <w:sz w:val="24"/>
+          <w:szCs w:val="24"/>
+          <w:lang w:val="es-ES" w:eastAsia="es-ES"/>
+        </w:rPr>
+        <w:t>17,…</w:t>
+      </w:r>
+      <w:proofErr w:type="gramEnd"/>
+      <w:r>
+        <w:rPr>
+          <w:rFonts w:ascii="Arial" w:eastAsia="Times New Roman" w:hAnsi="Arial" w:cs="Arial"/>
+          <w:b/>
+          <w:bCs/>
+          <w:color w:val="000000"/>
+          <w:sz w:val="24"/>
+          <w:szCs w:val="24"/>
+          <w:lang w:val="es-ES" w:eastAsia="es-ES"/>
+        </w:rPr>
+        <w:t xml:space="preserve"> (10000 posiciones sin restricción de procesador).</w:t>
       </w:r>
     </w:p>
     <w:p>
       <w:pPr>
         <w:pStyle w:val="Prrafodelista"/>
+        <w:spacing w:after="0"/>
+        <w:jc w:val="both"/>
         <w:rPr>
           <w:rFonts w:ascii="Arial" w:eastAsia="Times New Roman" w:hAnsi="Arial" w:cs="Arial"/>
           <w:b/>
@@ -2300,6 +2334,35 @@
     <w:p>
       <w:pPr>
         <w:pStyle w:val="Prrafodelista"/>
+        <w:spacing w:after="0"/>
+        <w:jc w:val="both"/>
+        <w:rPr>
+          <w:rFonts w:ascii="Arial" w:eastAsia="Times New Roman" w:hAnsi="Arial" w:cs="Arial"/>
+          <w:b/>
+          <w:bCs/>
+          <w:color w:val="000000"/>
+          <w:sz w:val="24"/>
+          <w:szCs w:val="24"/>
+          <w:lang w:val="es-ES" w:eastAsia="es-ES"/>
+        </w:rPr>
+      </w:pPr>
+      <w:hyperlink r:id="rId8" w:history="1">
+        <w:r>
+          <w:rPr>
+            <w:rStyle w:val="Hipervnculo"/>
+            <w:rFonts w:ascii="Arial" w:eastAsia="Times New Roman" w:hAnsi="Arial" w:cs="Arial"/>
+            <w:b/>
+            <w:bCs/>
+            <w:sz w:val="24"/>
+            <w:szCs w:val="24"/>
+            <w:lang w:val="es-ES" w:eastAsia="es-ES"/>
+          </w:rPr>
+          <w:t>https://github.com/WillCona/PrimerParcial_INF317/tree/main/Ejercicio4</w:t>
+        </w:r>
+      </w:hyperlink>
+    </w:p>
+    <w:p>
+      <w:pPr>
         <w:spacing w:after="0"/>
         <w:jc w:val="both"/>
         <w:rPr>
@@ -2338,13 +2401,58 @@
           <w:b/>
           <w:bCs/>
         </w:rPr>
-        <w:t>La numeral 4 con MPI.</w:t>
-      </w:r>
-    </w:p>
-    <w:p>
-      <w:pPr>
-        <w:pStyle w:val="Prrafodelista"/>
-        <w:spacing w:after="0"/>
+        <w:t>La numeral 4 con NET manejando hilos.</w:t>
+      </w:r>
+    </w:p>
+    <w:p>
+      <w:pPr>
+        <w:spacing w:after="0"/>
+        <w:jc w:val="both"/>
+        <w:rPr>
+          <w:rFonts w:ascii="Arial" w:eastAsia="Times New Roman" w:hAnsi="Arial" w:cs="Arial"/>
+          <w:b/>
+          <w:bCs/>
+          <w:color w:val="000000"/>
+          <w:sz w:val="24"/>
+          <w:szCs w:val="24"/>
+          <w:lang w:val="es-ES" w:eastAsia="es-ES"/>
+        </w:rPr>
+      </w:pPr>
+    </w:p>
+    <w:p>
+      <w:pPr>
+        <w:spacing w:after="0"/>
+        <w:ind w:left="708"/>
+        <w:jc w:val="both"/>
+        <w:rPr>
+          <w:rFonts w:ascii="Arial" w:eastAsia="Times New Roman" w:hAnsi="Arial" w:cs="Arial"/>
+          <w:b/>
+          <w:bCs/>
+          <w:color w:val="000000"/>
+          <w:sz w:val="24"/>
+          <w:szCs w:val="24"/>
+          <w:lang w:val="es-ES" w:eastAsia="es-ES"/>
+        </w:rPr>
+      </w:pPr>
+      <w:hyperlink r:id="rId9" w:history="1">
+        <w:r>
+          <w:rPr>
+            <w:rStyle w:val="Hipervnculo"/>
+            <w:rFonts w:ascii="Arial" w:eastAsia="Times New Roman" w:hAnsi="Arial" w:cs="Arial"/>
+            <w:b/>
+            <w:bCs/>
+            <w:sz w:val="24"/>
+            <w:szCs w:val="24"/>
+            <w:lang w:val="es-ES" w:eastAsia="es-ES"/>
+          </w:rPr>
+          <w:t>https://github.com/WillCona/PrimerParcial_INF317/tree/main/Ejercicio5</w:t>
+        </w:r>
+      </w:hyperlink>
+    </w:p>
+    <w:p>
+      <w:pPr>
+        <w:spacing w:after="0"/>
+        <w:ind w:left="708"/>
         <w:jc w:val="both"/>
         <w:rPr>
           <w:rFonts w:ascii="Arial" w:eastAsia="Times New Roman" w:hAnsi="Arial" w:cs="Arial"/>
@@ -2378,6 +2486,91 @@
       </w:pPr>
       <w:r>
         <w:rPr>
+          <w:rFonts w:ascii="Arial" w:hAnsi="Arial" w:cs="Arial"/>
+          <w:b/>
+          <w:bCs/>
+        </w:rPr>
+        <w:t>La numeral 4 con MPI.</w:t>
+      </w:r>
+    </w:p>
+    <w:p>
+      <w:pPr>
+        <w:pStyle w:val="Prrafodelista"/>
+        <w:spacing w:after="0"/>
+        <w:jc w:val="both"/>
+        <w:rPr>
+          <w:rFonts w:ascii="Arial" w:hAnsi="Arial" w:cs="Arial"/>
+          <w:b/>
+          <w:bCs/>
+        </w:rPr>
+      </w:pPr>
+    </w:p>
+    <w:p>
+      <w:pPr>
+        <w:pStyle w:val="Prrafodelista"/>
+        <w:spacing w:after="0"/>
+        <w:jc w:val="both"/>
+        <w:rPr>
+          <w:rFonts w:ascii="Arial" w:eastAsia="Times New Roman" w:hAnsi="Arial" w:cs="Arial"/>
+          <w:b/>
+          <w:bCs/>
+          <w:color w:val="000000"/>
+          <w:sz w:val="24"/>
+          <w:szCs w:val="24"/>
+          <w:lang w:val="es-ES" w:eastAsia="es-ES"/>
+        </w:rPr>
+      </w:pPr>
+      <w:hyperlink r:id="rId10" w:history="1">
+        <w:r>
+          <w:rPr>
+            <w:rStyle w:val="Hipervnculo"/>
+            <w:rFonts w:ascii="Arial" w:eastAsia="Times New Roman" w:hAnsi="Arial" w:cs="Arial"/>
+            <w:b/>
+            <w:bCs/>
+            <w:sz w:val="24"/>
+            <w:szCs w:val="24"/>
+            <w:lang w:val="es-ES" w:eastAsia="es-ES"/>
+          </w:rPr>
+          <w:t>https://github.com/WillCona/PrimerParcial_INF317/tree/main/Ejercicio6</w:t>
+        </w:r>
+      </w:hyperlink>
+    </w:p>
+    <w:p>
+      <w:pPr>
+        <w:spacing w:after="0"/>
+        <w:jc w:val="both"/>
+        <w:rPr>
+          <w:rFonts w:ascii="Arial" w:eastAsia="Times New Roman" w:hAnsi="Arial" w:cs="Arial"/>
+          <w:b/>
+          <w:bCs/>
+          <w:color w:val="000000"/>
+          <w:sz w:val="24"/>
+          <w:szCs w:val="24"/>
+          <w:lang w:val="es-ES" w:eastAsia="es-ES"/>
+        </w:rPr>
+      </w:pPr>
+    </w:p>
+    <w:p>
+      <w:pPr>
+        <w:pStyle w:val="Prrafodelista"/>
+        <w:numPr>
+          <w:ilvl w:val="0"/>
+          <w:numId w:val="1"/>
+        </w:numPr>
+        <w:spacing w:after="0"/>
+        <w:jc w:val="both"/>
+        <w:rPr>
+          <w:rFonts w:ascii="Arial" w:eastAsia="Times New Roman" w:hAnsi="Arial" w:cs="Arial"/>
+          <w:b/>
+          <w:bCs/>
+          <w:color w:val="000000"/>
+          <w:sz w:val="24"/>
+          <w:szCs w:val="24"/>
+          <w:lang w:val="es-ES" w:eastAsia="es-ES"/>
+        </w:rPr>
+      </w:pPr>
+      <w:r>
+        <w:rPr>
           <w:rFonts w:ascii="Arial" w:eastAsia="Times New Roman" w:hAnsi="Arial" w:cs="Arial"/>
           <w:b/>
           <w:bCs/>
@@ -2388,6 +2581,68 @@
         </w:rPr>
         <w:t>Realice el cálculo de PI con NET.</w:t>
       </w:r>
+    </w:p>
+    <w:p>
+      <w:pPr>
+        <w:pStyle w:val="Prrafodelista"/>
+        <w:spacing w:after="0"/>
+        <w:jc w:val="both"/>
+        <w:rPr>
+          <w:rFonts w:ascii="Arial" w:eastAsia="Times New Roman" w:hAnsi="Arial" w:cs="Arial"/>
+          <w:b/>
+          <w:bCs/>
+          <w:color w:val="000000"/>
+          <w:sz w:val="24"/>
+          <w:szCs w:val="24"/>
+          <w:lang w:val="es-ES" w:eastAsia="es-ES"/>
+        </w:rPr>
+      </w:pPr>
+    </w:p>
+    <w:p>
+      <w:pPr>
+        <w:pStyle w:val="Prrafodelista"/>
+        <w:spacing w:after="0"/>
+        <w:jc w:val="both"/>
+        <w:rPr>
+          <w:rFonts w:ascii="Arial" w:eastAsia="Times New Roman" w:hAnsi="Arial" w:cs="Arial"/>
+          <w:b/>
+          <w:bCs/>
+          <w:color w:val="000000"/>
+          <w:sz w:val="24"/>
+          <w:szCs w:val="24"/>
+          <w:lang w:val="es-ES" w:eastAsia="es-ES"/>
+        </w:rPr>
+      </w:pPr>
+      <w:hyperlink r:id="rId11" w:history="1">
+        <w:r>
+          <w:rPr>
+            <w:rStyle w:val="Hipervnculo"/>
+            <w:rFonts w:ascii="Arial" w:eastAsia="Times New Roman" w:hAnsi="Arial" w:cs="Arial"/>
+            <w:b/>
+            <w:bCs/>
+            <w:sz w:val="24"/>
+            <w:szCs w:val="24"/>
+            <w:lang w:val="es-ES" w:eastAsia="es-ES"/>
+          </w:rPr>
+          <w:t>https://github.com/WillCona/PrimerParcial_INF317/tree/main/Ejercicio7</w:t>
+        </w:r>
+      </w:hyperlink>
+    </w:p>
+    <w:p>
+      <w:pPr>
+        <w:pStyle w:val="Prrafodelista"/>
+        <w:spacing w:after="0"/>
+        <w:jc w:val="both"/>
+        <w:rPr>
+          <w:rFonts w:ascii="Arial" w:eastAsia="Times New Roman" w:hAnsi="Arial" w:cs="Arial"/>
+          <w:b/>
+          <w:bCs/>
+          <w:color w:val="000000"/>
+          <w:sz w:val="24"/>
+          <w:szCs w:val="24"/>
+          <w:lang w:val="es-ES" w:eastAsia="es-ES"/>
+        </w:rPr>
+      </w:pPr>
     </w:p>
     <w:sectPr>
       <w:pgSz w:w="12240" w:h="15840" w:code="1"/>
@@ -3060,6 +3315,29 @@
       <w:contextualSpacing/>
     </w:pPr>
   </w:style>
+  <w:style w:type="character" w:styleId="Hipervnculo">
+    <w:name w:val="Hyperlink"/>
+    <w:basedOn w:val="Fuentedeprrafopredeter"/>
+    <w:uiPriority w:val="99"/>
+    <w:unhideWhenUsed/>
+    <w:rsid w:val="005159E5"/>
+    <w:rPr>
+      <w:color w:val="0563C1" w:themeColor="hyperlink"/>
+      <w:u w:val="single"/>
+    </w:rPr>
+  </w:style>
+  <w:style w:type="character" w:styleId="Mencinsinresolver">
+    <w:name w:val="Unresolved Mention"/>
+    <w:basedOn w:val="Fuentedeprrafopredeter"/>
+    <w:uiPriority w:val="99"/>
+    <w:semiHidden/>
+    <w:unhideWhenUsed/>
+    <w:rsid w:val="005159E5"/>
+    <w:rPr>
+      <w:color w:val="605E5C"/>
+      <w:shd w:val="clear" w:color="auto" w:fill="E1DFDD"/>
+    </w:rPr>
+  </w:style>
 </w:styles>
 </file>
 

</xml_diff>